<commit_message>
rename activities folders and a few content updates
</commit_message>
<xml_diff>
--- a/developing_digital_projects/week14-15project_guide_prompt_review/PROPOSAL-PROJECT-EXAMPLES/StudentProjectExamples.docx
+++ b/developing_digital_projects/week14-15project_guide_prompt_review/PROPOSAL-PROJECT-EXAMPLES/StudentProjectExamples.docx
@@ -237,20 +237,53 @@
         <w:spacing w:after="120" w:line="240" w:lineRule="auto"/>
         <w:rPr>
           <w:rFonts w:ascii="Calibri" w:eastAsia="Times New Roman" w:hAnsi="Calibri" w:cs="Calibri"/>
-          <w:sz w:val="28"/>
-          <w:szCs w:val="28"/>
-          <w:lang w:val="en-US"/>
-        </w:rPr>
-      </w:pPr>
-      <w:r>
-        <w:rPr>
-          <w:rFonts w:ascii="Calibri" w:eastAsia="Times New Roman" w:hAnsi="Calibri" w:cs="Calibri"/>
           <w:color w:val="000000"/>
           <w:sz w:val="28"/>
           <w:szCs w:val="28"/>
           <w:lang w:val="en-US"/>
         </w:rPr>
-        <w:t>Digital Ethics … located as a slideshow in this section</w:t>
+      </w:pPr>
+      <w:r>
+        <w:rPr>
+          <w:rFonts w:ascii="Calibri" w:eastAsia="Times New Roman" w:hAnsi="Calibri" w:cs="Calibri"/>
+          <w:color w:val="000000"/>
+          <w:sz w:val="28"/>
+          <w:szCs w:val="28"/>
+          <w:lang w:val="en-US"/>
+        </w:rPr>
+        <w:t>Digital Ethics</w:t>
+      </w:r>
+      <w:r>
+        <w:rPr>
+          <w:rFonts w:ascii="Calibri" w:eastAsia="Times New Roman" w:hAnsi="Calibri" w:cs="Calibri"/>
+          <w:color w:val="000000"/>
+          <w:sz w:val="28"/>
+          <w:szCs w:val="28"/>
+          <w:lang w:val="en-US"/>
+        </w:rPr>
+        <w:t xml:space="preserve">, </w:t>
+      </w:r>
+      <w:hyperlink r:id="rId7" w:history="1">
+        <w:r>
+          <w:rPr>
+            <w:rStyle w:val="Hyperlink"/>
+            <w:rFonts w:ascii="Calibri" w:eastAsia="Times New Roman" w:hAnsi="Calibri" w:cs="Calibri"/>
+            <w:sz w:val="28"/>
+            <w:szCs w:val="28"/>
+            <w:lang w:val="en-US"/>
+          </w:rPr>
+          <w:t>https://github.com/marist-asc/dhcourse/blob/master/resources/proposal_project_examples/Digital%20Ethics.pptx</w:t>
+        </w:r>
+      </w:hyperlink>
+      <w:r>
+        <w:rPr>
+          <w:rFonts w:ascii="Calibri" w:eastAsia="Times New Roman" w:hAnsi="Calibri" w:cs="Calibri"/>
+          <w:color w:val="000000"/>
+          <w:sz w:val="28"/>
+          <w:szCs w:val="28"/>
+          <w:lang w:val="en-US"/>
+        </w:rPr>
+        <w:br/>
       </w:r>
     </w:p>
     <w:p>
@@ -263,17 +296,6 @@
           <w:lang w:val="en-US"/>
         </w:rPr>
       </w:pPr>
-    </w:p>
-    <w:p>
-      <w:pPr>
-        <w:spacing w:after="120" w:line="240" w:lineRule="auto"/>
-        <w:rPr>
-          <w:rFonts w:ascii="Calibri" w:eastAsia="Times New Roman" w:hAnsi="Calibri" w:cs="Calibri"/>
-          <w:sz w:val="28"/>
-          <w:szCs w:val="28"/>
-          <w:lang w:val="en-US"/>
-        </w:rPr>
-      </w:pPr>
       <w:r>
         <w:rPr>
           <w:rFonts w:ascii="Calibri" w:eastAsia="Times New Roman" w:hAnsi="Calibri" w:cs="Calibri"/>
@@ -284,7 +306,7 @@
         </w:rPr>
         <w:t xml:space="preserve">Top Artists of the Decade, </w:t>
       </w:r>
-      <w:hyperlink r:id="rId7" w:history="1">
+      <w:hyperlink r:id="rId8" w:history="1">
         <w:r>
           <w:rPr>
             <w:rFonts w:ascii="Calibri" w:eastAsia="Times New Roman" w:hAnsi="Calibri" w:cs="Calibri"/>
@@ -339,7 +361,7 @@
         </w:rPr>
         <w:t xml:space="preserve"> </w:t>
       </w:r>
-      <w:hyperlink r:id="rId8" w:history="1">
+      <w:hyperlink r:id="rId9" w:history="1">
         <w:r>
           <w:rPr>
             <w:rStyle w:val="Hyperlink"/>
@@ -383,7 +405,7 @@
         </w:rPr>
         <w:t xml:space="preserve">The Moon Landing, </w:t>
       </w:r>
-      <w:hyperlink r:id="rId9" w:anchor="s1" w:history="1">
+      <w:hyperlink r:id="rId10" w:anchor="s1" w:history="1">
         <w:r>
           <w:rPr>
             <w:rFonts w:ascii="Calibri" w:eastAsia="Times New Roman" w:hAnsi="Calibri" w:cs="Calibri"/>
@@ -486,7 +508,7 @@
         </w:rPr>
         <w:t xml:space="preserve">The International Female Director Initiative, </w:t>
       </w:r>
-      <w:hyperlink r:id="rId10" w:history="1">
+      <w:hyperlink r:id="rId11" w:history="1">
         <w:r>
           <w:rPr>
             <w:rStyle w:val="Hyperlink"/>
@@ -537,7 +559,7 @@
         </w:rPr>
         <w:t xml:space="preserve">Impact on Women’s Mental Health, </w:t>
       </w:r>
-      <w:hyperlink r:id="rId11" w:tgtFrame="_blank" w:history="1">
+      <w:hyperlink r:id="rId12" w:tgtFrame="_blank" w:history="1">
         <w:r>
           <w:rPr>
             <w:rFonts w:asciiTheme="majorHAnsi" w:eastAsia="Times New Roman" w:hAnsiTheme="majorHAnsi" w:cstheme="majorHAnsi"/>
@@ -581,9 +603,10 @@
           <w:szCs w:val="28"/>
           <w:lang w:val="en-US"/>
         </w:rPr>
+        <w:lastRenderedPageBreak/>
         <w:t xml:space="preserve">Environmental Concerns of Indigenous Peoples, </w:t>
       </w:r>
-      <w:hyperlink r:id="rId12" w:history="1">
+      <w:hyperlink r:id="rId13" w:history="1">
         <w:r>
           <w:rPr>
             <w:rStyle w:val="Hyperlink"/>
@@ -672,7 +695,7 @@
         </w:rPr>
         <w:t xml:space="preserve">Marshall University, </w:t>
       </w:r>
-      <w:hyperlink r:id="rId13" w:history="1">
+      <w:hyperlink r:id="rId14" w:history="1">
         <w:r>
           <w:rPr>
             <w:rStyle w:val="Hyperlink"/>
@@ -713,7 +736,7 @@
         </w:rPr>
         <w:t xml:space="preserve">Former North Carolina State University Student Projects, </w:t>
       </w:r>
-      <w:hyperlink r:id="rId14" w:history="1">
+      <w:hyperlink r:id="rId15" w:history="1">
         <w:r>
           <w:rPr>
             <w:rStyle w:val="Hyperlink"/>
@@ -722,27 +745,7 @@
             <w:sz w:val="28"/>
             <w:szCs w:val="28"/>
           </w:rPr>
-          <w:t>https://ddighton.github.io/</w:t>
-        </w:r>
-        <w:r>
-          <w:rPr>
-            <w:rStyle w:val="Hyperlink"/>
-            <w:rFonts w:ascii="Calibri" w:eastAsia="Calibri" w:hAnsi="Calibri" w:cs="Calibri"/>
-            <w:iCs/>
-            <w:sz w:val="28"/>
-            <w:szCs w:val="28"/>
-          </w:rPr>
-          <w:t>p</w:t>
-        </w:r>
-        <w:r>
-          <w:rPr>
-            <w:rStyle w:val="Hyperlink"/>
-            <w:rFonts w:ascii="Calibri" w:eastAsia="Calibri" w:hAnsi="Calibri" w:cs="Calibri"/>
-            <w:iCs/>
-            <w:sz w:val="28"/>
-            <w:szCs w:val="28"/>
-          </w:rPr>
-          <w:t>rotest/</w:t>
+          <w:t>https://ddighton.github.io/protest/</w:t>
         </w:r>
       </w:hyperlink>
     </w:p>

</xml_diff>